<commit_message>
Adding a few more words.
</commit_message>
<xml_diff>
--- a/Practice.docx
+++ b/Practice.docx
@@ -5,6 +5,22 @@
     <w:p>
       <w:r>
         <w:t>This is just for practice</w:t>
+      </w:r>
+      <w:r>
+        <w:t>.</w:t>
+      </w:r>
+    </w:p>
+    <w:p>
+      <w:r>
+        <w:t xml:space="preserve">I had made comments to this doc but they were removed from the document by the command </w:t>
+      </w:r>
+      <w:proofErr w:type="spellStart"/>
+      <w:r>
+        <w:t>git</w:t>
+      </w:r>
+      <w:proofErr w:type="spellEnd"/>
+      <w:r>
+        <w:t xml:space="preserve"> restore &lt;filename&gt;</w:t>
       </w:r>
       <w:bookmarkStart w:id="0" w:name="_GoBack"/>
       <w:bookmarkEnd w:id="0"/>

</xml_diff>